<commit_message>
re-do offline access (workflow still needs...work)
</commit_message>
<xml_diff>
--- a/offline_access/705_lab_0.docx
+++ b/offline_access/705_lab_0.docx
@@ -27,7 +27,7 @@
         <w:pStyle w:val="Date"/>
       </w:pPr>
       <w:r>
-        <w:t xml:space="preserve">2022-06-01</w:t>
+        <w:t xml:space="preserve">2022-06-26</w:t>
       </w:r>
     </w:p>
     <w:p>
@@ -107,7 +107,17 @@
       </w:r>
     </w:p>
     <w:bookmarkEnd w:id="21"/>
-    <w:bookmarkStart w:id="22" w:name="lab-0-goals"/>
+    <w:bookmarkStart w:id="22" w:name="slides"/>
+    <w:p>
+      <w:pPr>
+        <w:pStyle w:val="Heading3"/>
+      </w:pPr>
+      <w:r>
+        <w:t xml:space="preserve">Slides</w:t>
+      </w:r>
+    </w:p>
+    <w:bookmarkEnd w:id="22"/>
+    <w:bookmarkStart w:id="23" w:name="lab-0-goals"/>
     <w:p>
       <w:pPr>
         <w:pStyle w:val="Heading3"/>
@@ -196,8 +206,8 @@
         <w:t xml:space="preserve">Create a simple cross-tabulation of two variables</w:t>
       </w:r>
     </w:p>
-    <w:bookmarkEnd w:id="22"/>
-    <w:bookmarkStart w:id="23" w:name="task-1-establish-a-workflow"/>
+    <w:bookmarkEnd w:id="23"/>
+    <w:bookmarkStart w:id="24" w:name="task-1-establish-a-workflow"/>
     <w:p>
       <w:pPr>
         <w:pStyle w:val="Heading2"/>
@@ -224,8 +234,8 @@
         <w:t xml:space="preserve">This should always be your first step when beginning an analysis.</w:t>
       </w:r>
     </w:p>
-    <w:bookmarkEnd w:id="23"/>
-    <w:bookmarkStart w:id="29" w:name="X1764e2f451b572d4323fc87f5cb2135ac068b71"/>
+    <w:bookmarkEnd w:id="24"/>
+    <w:bookmarkStart w:id="30" w:name="X1764e2f451b572d4323fc87f5cb2135ac068b71"/>
     <w:p>
       <w:pPr>
         <w:pStyle w:val="Heading2"/>
@@ -435,7 +445,7 @@
         <w:t xml:space="preserve">happy.</w:t>
       </w:r>
     </w:p>
-    <w:bookmarkStart w:id="28" w:name="create-a-new-project-in-rstudio"/>
+    <w:bookmarkStart w:id="29" w:name="create-a-new-project-in-rstudio"/>
     <w:p>
       <w:pPr>
         <w:pStyle w:val="Heading3"/>
@@ -502,18 +512,18 @@
           <wp:inline>
             <wp:extent cx="4502843" cy="3165821"/>
             <wp:effectExtent b="0" l="0" r="0" t="0"/>
-            <wp:docPr descr="Creating a new project" title="" id="25" name="Picture"/>
+            <wp:docPr descr="Creating a new project" title="" id="26" name="Picture"/>
             <a:graphic>
               <a:graphicData uri="http://schemas.openxmlformats.org/drawingml/2006/picture">
                 <pic:pic>
                   <pic:nvPicPr>
-                    <pic:cNvPr descr="../images/newproject.png" id="26" name="Picture"/>
+                    <pic:cNvPr descr="../images/newproject.png" id="27" name="Picture"/>
                     <pic:cNvPicPr>
                       <a:picLocks noChangeArrowheads="1" noChangeAspect="1"/>
                     </pic:cNvPicPr>
                   </pic:nvPicPr>
                   <pic:blipFill>
-                    <a:blip r:embed="rId24"/>
+                    <a:blip r:embed="rId25"/>
                     <a:stretch>
                       <a:fillRect/>
                     </a:stretch>
@@ -697,7 +707,7 @@
       <w:r>
         <w:t xml:space="preserve"> </w:t>
       </w:r>
-      <w:hyperlink r:id="rId27">
+      <w:hyperlink r:id="rId28">
         <w:r>
           <w:rPr>
             <w:rStyle w:val="Hyperlink"/>
@@ -712,9 +722,9 @@
         <w:t xml:space="preserve">of the R Studio environment</w:t>
       </w:r>
     </w:p>
-    <w:bookmarkEnd w:id="28"/>
     <w:bookmarkEnd w:id="29"/>
-    <w:bookmarkStart w:id="35" w:name="X74a2e1455c4a594517b06f35a9645e2fa7b3b29"/>
+    <w:bookmarkEnd w:id="30"/>
+    <w:bookmarkStart w:id="36" w:name="X74a2e1455c4a594517b06f35a9645e2fa7b3b29"/>
     <w:p>
       <w:pPr>
         <w:pStyle w:val="Heading2"/>
@@ -794,7 +804,7 @@
       <w:pPr>
         <w:pStyle w:val="BodyText"/>
       </w:pPr>
-      <w:hyperlink r:id="rId30">
+      <w:hyperlink r:id="rId31">
         <w:r>
           <w:rPr>
             <w:rStyle w:val="Hyperlink"/>
@@ -835,7 +845,7 @@
       <w:r>
         <w:t xml:space="preserve"> </w:t>
       </w:r>
-      <w:hyperlink r:id="rId31">
+      <w:hyperlink r:id="rId32">
         <w:r>
           <w:rPr>
             <w:rStyle w:val="Hyperlink"/>
@@ -1047,18 +1057,18 @@
           <wp:inline>
             <wp:extent cx="3772860" cy="1974796"/>
             <wp:effectExtent b="0" l="0" r="0" t="0"/>
-            <wp:docPr descr="Pop-out" title="" id="33" name="Picture"/>
+            <wp:docPr descr="Pop-out" title="" id="34" name="Picture"/>
             <a:graphic>
               <a:graphicData uri="http://schemas.openxmlformats.org/drawingml/2006/picture">
                 <pic:pic>
                   <pic:nvPicPr>
-                    <pic:cNvPr descr="../images/popout.png" id="34" name="Picture"/>
+                    <pic:cNvPr descr="../images/popout.png" id="35" name="Picture"/>
                     <pic:cNvPicPr>
                       <a:picLocks noChangeArrowheads="1" noChangeAspect="1"/>
                     </pic:cNvPicPr>
                   </pic:nvPicPr>
                   <pic:blipFill>
-                    <a:blip r:embed="rId32"/>
+                    <a:blip r:embed="rId33"/>
                     <a:stretch>
                       <a:fillRect/>
                     </a:stretch>
@@ -1093,8 +1103,8 @@
         <w:t xml:space="preserve">Pop-out</w:t>
       </w:r>
     </w:p>
-    <w:bookmarkEnd w:id="35"/>
-    <w:bookmarkStart w:id="40" w:name="X077a1e5a70b4741ec65fc4f8d88fbb75dba06f7"/>
+    <w:bookmarkEnd w:id="36"/>
+    <w:bookmarkStart w:id="41" w:name="X077a1e5a70b4741ec65fc4f8d88fbb75dba06f7"/>
     <w:p>
       <w:pPr>
         <w:pStyle w:val="Heading2"/>
@@ -1103,7 +1113,7 @@
         <w:t xml:space="preserve">Task 3: Install packages and load libraries</w:t>
       </w:r>
     </w:p>
-    <w:bookmarkStart w:id="38" w:name="installing-packages"/>
+    <w:bookmarkStart w:id="39" w:name="installing-packages"/>
     <w:p>
       <w:pPr>
         <w:pStyle w:val="Heading3"/>
@@ -1117,7 +1127,7 @@
         <w:pStyle w:val="FirstParagraph"/>
       </w:pPr>
       <w:r>
-        <w:t xml:space="preserve">Packages are collections of functions. As we’ll see shortly, we use functions as code to inspect, manipulate, and analyze our data. They are the</w:t>
+        <w:t xml:space="preserve">Packages are collections of functions. As we’ll see shortly, we use functions to inspect, manipulate, and analyze our data. They are the</w:t>
       </w:r>
       <w:r>
         <w:t xml:space="preserve"> </w:t>
@@ -1154,7 +1164,7 @@
       <w:r>
         <w:t xml:space="preserve"> </w:t>
       </w:r>
-      <w:hyperlink r:id="rId36">
+      <w:hyperlink r:id="rId37">
         <w:r>
           <w:rPr>
             <w:rStyle w:val="Hyperlink"/>
@@ -1171,7 +1181,7 @@
       <w:r>
         <w:t xml:space="preserve"> </w:t>
       </w:r>
-      <w:hyperlink r:id="rId37">
+      <w:hyperlink r:id="rId38">
         <w:r>
           <w:rPr>
             <w:rStyle w:val="Hyperlink"/>
@@ -1188,7 +1198,7 @@
         <w:pStyle w:val="BodyText"/>
       </w:pPr>
       <w:r>
-        <w:t xml:space="preserve">Lucky for us, packages are easily retrieved from the R Console. If you haven’t already, run the following code from the R Console, one line at a time, to download the packages that we’ll be needing for this semester. Unless you uninstall R, __*you should only ever have to do this once__*:</w:t>
+        <w:t xml:space="preserve">Lucky for us, packages are easily retrieved from the R Console. If you haven’t already, run the following code from the R Console to download the packages that we’ll be needing for this semester. Unless you uninstall R, __*you should only ever have to do this once__*:</w:t>
       </w:r>
     </w:p>
     <w:p>
@@ -1209,6 +1219,18 @@
       </w:r>
       <w:r>
         <w:rPr>
+          <w:rStyle w:val="FunctionTok"/>
+        </w:rPr>
+        <w:t xml:space="preserve">c</w:t>
+      </w:r>
+      <w:r>
+        <w:rPr>
+          <w:rStyle w:val="NormalTok"/>
+        </w:rPr>
+        <w:t xml:space="preserve">(</w:t>
+      </w:r>
+      <w:r>
+        <w:rPr>
           <w:rStyle w:val="StringTok"/>
         </w:rPr>
         <w:t xml:space="preserve">"tidyverse"</w:t>
@@ -1217,168 +1239,101 @@
         <w:rPr>
           <w:rStyle w:val="NormalTok"/>
         </w:rPr>
+        <w:t xml:space="preserve">, </w:t>
+      </w:r>
+      <w:r>
+        <w:rPr>
+          <w:rStyle w:val="StringTok"/>
+        </w:rPr>
+        <w:t xml:space="preserve">"skimr"</w:t>
+      </w:r>
+      <w:r>
+        <w:rPr>
+          <w:rStyle w:val="NormalTok"/>
+        </w:rPr>
+        <w:t xml:space="preserve">, </w:t>
+      </w:r>
+      <w:r>
+        <w:rPr>
+          <w:rStyle w:val="StringTok"/>
+        </w:rPr>
+        <w:t xml:space="preserve">"tableone"</w:t>
+      </w:r>
+      <w:r>
+        <w:rPr>
+          <w:rStyle w:val="NormalTok"/>
+        </w:rPr>
+        <w:t xml:space="preserve">, </w:t>
+      </w:r>
+      <w:r>
+        <w:rPr>
+          <w:rStyle w:val="StringTok"/>
+        </w:rPr>
+        <w:t xml:space="preserve">"epiR"</w:t>
+      </w:r>
+      <w:r>
+        <w:rPr>
+          <w:rStyle w:val="NormalTok"/>
+        </w:rPr>
+        <w:t xml:space="preserve">, </w:t>
+      </w:r>
+      <w:r>
+        <w:rPr>
+          <w:rStyle w:val="StringTok"/>
+        </w:rPr>
+        <w:t xml:space="preserve">"devtools"</w:t>
+      </w:r>
+      <w:r>
+        <w:rPr>
+          <w:rStyle w:val="NormalTok"/>
+        </w:rPr>
+        <w:t xml:space="preserve">))</w:t>
+      </w:r>
+      <w:r>
+        <w:br/>
+      </w:r>
+      <w:r>
+        <w:br/>
+      </w:r>
+      <w:r>
+        <w:rPr>
+          <w:rStyle w:val="NormalTok"/>
+        </w:rPr>
+        <w:t xml:space="preserve">devtools</w:t>
+      </w:r>
+      <w:r>
+        <w:rPr>
+          <w:rStyle w:val="SpecialCharTok"/>
+        </w:rPr>
+        <w:t xml:space="preserve">::</w:t>
+      </w:r>
+      <w:r>
+        <w:rPr>
+          <w:rStyle w:val="FunctionTok"/>
+        </w:rPr>
+        <w:t xml:space="preserve">install_github</w:t>
+      </w:r>
+      <w:r>
+        <w:rPr>
+          <w:rStyle w:val="NormalTok"/>
+        </w:rPr>
+        <w:t xml:space="preserve">(</w:t>
+      </w:r>
+      <w:r>
+        <w:rPr>
+          <w:rStyle w:val="StringTok"/>
+        </w:rPr>
+        <w:t xml:space="preserve">"potato-nathan/epiAssist"</w:t>
+      </w:r>
+      <w:r>
+        <w:rPr>
+          <w:rStyle w:val="NormalTok"/>
+        </w:rPr>
         <w:t xml:space="preserve">)</w:t>
       </w:r>
     </w:p>
-    <w:p>
-      <w:pPr>
-        <w:pStyle w:val="SourceCode"/>
-      </w:pPr>
-      <w:r>
-        <w:rPr>
-          <w:rStyle w:val="FunctionTok"/>
-        </w:rPr>
-        <w:t xml:space="preserve">install.packages</w:t>
-      </w:r>
-      <w:r>
-        <w:rPr>
-          <w:rStyle w:val="NormalTok"/>
-        </w:rPr>
-        <w:t xml:space="preserve">(</w:t>
-      </w:r>
-      <w:r>
-        <w:rPr>
-          <w:rStyle w:val="StringTok"/>
-        </w:rPr>
-        <w:t xml:space="preserve">"skimr"</w:t>
-      </w:r>
-      <w:r>
-        <w:rPr>
-          <w:rStyle w:val="NormalTok"/>
-        </w:rPr>
-        <w:t xml:space="preserve">)</w:t>
-      </w:r>
-    </w:p>
-    <w:p>
-      <w:pPr>
-        <w:pStyle w:val="SourceCode"/>
-      </w:pPr>
-      <w:r>
-        <w:rPr>
-          <w:rStyle w:val="FunctionTok"/>
-        </w:rPr>
-        <w:t xml:space="preserve">install.packages</w:t>
-      </w:r>
-      <w:r>
-        <w:rPr>
-          <w:rStyle w:val="NormalTok"/>
-        </w:rPr>
-        <w:t xml:space="preserve">(</w:t>
-      </w:r>
-      <w:r>
-        <w:rPr>
-          <w:rStyle w:val="StringTok"/>
-        </w:rPr>
-        <w:t xml:space="preserve">"tableone"</w:t>
-      </w:r>
-      <w:r>
-        <w:rPr>
-          <w:rStyle w:val="NormalTok"/>
-        </w:rPr>
-        <w:t xml:space="preserve">)</w:t>
-      </w:r>
-    </w:p>
-    <w:p>
-      <w:pPr>
-        <w:pStyle w:val="SourceCode"/>
-      </w:pPr>
-      <w:r>
-        <w:rPr>
-          <w:rStyle w:val="FunctionTok"/>
-        </w:rPr>
-        <w:t xml:space="preserve">install.packages</w:t>
-      </w:r>
-      <w:r>
-        <w:rPr>
-          <w:rStyle w:val="NormalTok"/>
-        </w:rPr>
-        <w:t xml:space="preserve">(</w:t>
-      </w:r>
-      <w:r>
-        <w:rPr>
-          <w:rStyle w:val="StringTok"/>
-        </w:rPr>
-        <w:t xml:space="preserve">"epiR"</w:t>
-      </w:r>
-      <w:r>
-        <w:rPr>
-          <w:rStyle w:val="NormalTok"/>
-        </w:rPr>
-        <w:t xml:space="preserve">)</w:t>
-      </w:r>
-    </w:p>
-    <w:p>
-      <w:pPr>
-        <w:pStyle w:val="SourceCode"/>
-      </w:pPr>
-      <w:r>
-        <w:rPr>
-          <w:rStyle w:val="FunctionTok"/>
-        </w:rPr>
-        <w:t xml:space="preserve">install.packages</w:t>
-      </w:r>
-      <w:r>
-        <w:rPr>
-          <w:rStyle w:val="NormalTok"/>
-        </w:rPr>
-        <w:t xml:space="preserve">(</w:t>
-      </w:r>
-      <w:r>
-        <w:rPr>
-          <w:rStyle w:val="StringTok"/>
-        </w:rPr>
-        <w:t xml:space="preserve">"devtools"</w:t>
-      </w:r>
-      <w:r>
-        <w:rPr>
-          <w:rStyle w:val="NormalTok"/>
-        </w:rPr>
-        <w:t xml:space="preserve">)</w:t>
-      </w:r>
-    </w:p>
-    <w:p>
-      <w:pPr>
-        <w:pStyle w:val="SourceCode"/>
-      </w:pPr>
-      <w:r>
-        <w:rPr>
-          <w:rStyle w:val="NormalTok"/>
-        </w:rPr>
-        <w:t xml:space="preserve">devtools</w:t>
-      </w:r>
-      <w:r>
-        <w:rPr>
-          <w:rStyle w:val="SpecialCharTok"/>
-        </w:rPr>
-        <w:t xml:space="preserve">::</w:t>
-      </w:r>
-      <w:r>
-        <w:rPr>
-          <w:rStyle w:val="FunctionTok"/>
-        </w:rPr>
-        <w:t xml:space="preserve">install_github</w:t>
-      </w:r>
-      <w:r>
-        <w:rPr>
-          <w:rStyle w:val="NormalTok"/>
-        </w:rPr>
-        <w:t xml:space="preserve">(</w:t>
-      </w:r>
-      <w:r>
-        <w:rPr>
-          <w:rStyle w:val="StringTok"/>
-        </w:rPr>
-        <w:t xml:space="preserve">"potato-nathan/epiAssist"</w:t>
-      </w:r>
-      <w:r>
-        <w:rPr>
-          <w:rStyle w:val="NormalTok"/>
-        </w:rPr>
-        <w:t xml:space="preserve">)</w:t>
-      </w:r>
-    </w:p>
-    <w:bookmarkEnd w:id="38"/>
-    <w:bookmarkStart w:id="39" w:name="load-libraries"/>
+    <w:bookmarkEnd w:id="39"/>
+    <w:bookmarkStart w:id="40" w:name="load-libraries"/>
     <w:p>
       <w:pPr>
         <w:pStyle w:val="Heading3"/>
@@ -1484,9 +1439,9 @@
         <w:t xml:space="preserve">, R automatically recognizes them as the names of packages, so they don’t require quotations.</w:t>
       </w:r>
     </w:p>
-    <w:bookmarkEnd w:id="39"/>
     <w:bookmarkEnd w:id="40"/>
-    <w:bookmarkStart w:id="44" w:name="task-4-load-data"/>
+    <w:bookmarkEnd w:id="41"/>
+    <w:bookmarkStart w:id="45" w:name="task-4-load-data"/>
     <w:p>
       <w:pPr>
         <w:pStyle w:val="Heading2"/>
@@ -1672,54 +1627,7 @@
     </w:p>
     <w:p>
       <w:pPr>
-        <w:pStyle w:val="SourceCode"/>
-      </w:pPr>
-      <w:r>
-        <w:rPr>
-          <w:rStyle w:val="NormalTok"/>
-        </w:rPr>
-        <w:t xml:space="preserve">kenya </w:t>
-      </w:r>
-      <w:r>
-        <w:rPr>
-          <w:rStyle w:val="OtherTok"/>
-        </w:rPr>
-        <w:t xml:space="preserve">&lt;-</w:t>
-      </w:r>
-      <w:r>
-        <w:rPr>
-          <w:rStyle w:val="NormalTok"/>
-        </w:rPr>
-        <w:t xml:space="preserve"> </w:t>
-      </w:r>
-      <w:r>
-        <w:rPr>
-          <w:rStyle w:val="FunctionTok"/>
-        </w:rPr>
-        <w:t xml:space="preserve">readRDS</w:t>
-      </w:r>
-      <w:r>
-        <w:rPr>
-          <w:rStyle w:val="NormalTok"/>
-        </w:rPr>
-        <w:t xml:space="preserve">(</w:t>
-      </w:r>
-      <w:r>
-        <w:rPr>
-          <w:rStyle w:val="StringTok"/>
-        </w:rPr>
-        <w:t xml:space="preserve">'data/Lab_0_kenya.rds'</w:t>
-      </w:r>
-      <w:r>
-        <w:rPr>
-          <w:rStyle w:val="NormalTok"/>
-        </w:rPr>
-        <w:t xml:space="preserve">)</w:t>
-      </w:r>
-    </w:p>
-    <w:p>
-      <w:pPr>
-        <w:pStyle w:val="FirstParagraph"/>
+        <w:pStyle w:val="BodyText"/>
       </w:pPr>
       <w:r>
         <w:t xml:space="preserve">When we load our data into R, it becomes what, in R, is called a</w:t>
@@ -1740,7 +1648,7 @@
         <w:t xml:space="preserve">, which is the R term used for a dataset object. Without going into too much detail, it’s like having a spreadsheet of data with rows (i.e. different individual records) and columns (i.e. variables). For those of you familiar with mathematical terminology, it’s like a matrix.”</w:t>
       </w:r>
     </w:p>
-    <w:bookmarkStart w:id="42" w:name="objects"/>
+    <w:bookmarkStart w:id="43" w:name="objects"/>
     <w:p>
       <w:pPr>
         <w:pStyle w:val="Heading3"/>
@@ -1881,7 +1789,7 @@
       <w:r>
         <w:t xml:space="preserve"> </w:t>
       </w:r>
-      <w:hyperlink r:id="rId41">
+      <w:hyperlink r:id="rId42">
         <w:r>
           <w:rPr>
             <w:rStyle w:val="Hyperlink"/>
@@ -1904,8 +1812,8 @@
         <w:t xml:space="preserve">Most functions require specific types of objects.</w:t>
       </w:r>
     </w:p>
-    <w:bookmarkEnd w:id="42"/>
-    <w:bookmarkStart w:id="43" w:name="the-assignment-operator--"/>
+    <w:bookmarkEnd w:id="43"/>
+    <w:bookmarkStart w:id="44" w:name="the-assignment-operator--"/>
     <w:p>
       <w:pPr>
         <w:pStyle w:val="Heading3"/>
@@ -1971,138 +1879,7 @@
     </w:p>
     <w:p>
       <w:pPr>
-        <w:pStyle w:val="SourceCode"/>
-      </w:pPr>
-      <w:r>
-        <w:rPr>
-          <w:rStyle w:val="NormalTok"/>
-        </w:rPr>
-        <w:t xml:space="preserve">fruit </w:t>
-      </w:r>
-      <w:r>
-        <w:rPr>
-          <w:rStyle w:val="OtherTok"/>
-        </w:rPr>
-        <w:t xml:space="preserve">&lt;-</w:t>
-      </w:r>
-      <w:r>
-        <w:rPr>
-          <w:rStyle w:val="NormalTok"/>
-        </w:rPr>
-        <w:t xml:space="preserve"> </w:t>
-      </w:r>
-      <w:r>
-        <w:rPr>
-          <w:rStyle w:val="FunctionTok"/>
-        </w:rPr>
-        <w:t xml:space="preserve">c</w:t>
-      </w:r>
-      <w:r>
-        <w:rPr>
-          <w:rStyle w:val="NormalTok"/>
-        </w:rPr>
-        <w:t xml:space="preserve">(</w:t>
-      </w:r>
-      <w:r>
-        <w:rPr>
-          <w:rStyle w:val="StringTok"/>
-        </w:rPr>
-        <w:t xml:space="preserve">"oranges"</w:t>
-      </w:r>
-      <w:r>
-        <w:rPr>
-          <w:rStyle w:val="NormalTok"/>
-        </w:rPr>
-        <w:t xml:space="preserve">, </w:t>
-      </w:r>
-      <w:r>
-        <w:rPr>
-          <w:rStyle w:val="StringTok"/>
-        </w:rPr>
-        <w:t xml:space="preserve">"papayas"</w:t>
-      </w:r>
-      <w:r>
-        <w:rPr>
-          <w:rStyle w:val="NormalTok"/>
-        </w:rPr>
-        <w:t xml:space="preserve">, </w:t>
-      </w:r>
-      <w:r>
-        <w:rPr>
-          <w:rStyle w:val="StringTok"/>
-        </w:rPr>
-        <w:t xml:space="preserve">"apricots"</w:t>
-      </w:r>
-      <w:r>
-        <w:rPr>
-          <w:rStyle w:val="NormalTok"/>
-        </w:rPr>
-        <w:t xml:space="preserve">)</w:t>
-      </w:r>
-      <w:r>
-        <w:br/>
-      </w:r>
-      <w:r>
-        <w:br/>
-      </w:r>
-      <w:r>
-        <w:rPr>
-          <w:rStyle w:val="NormalTok"/>
-        </w:rPr>
-        <w:t xml:space="preserve">number </w:t>
-      </w:r>
-      <w:r>
-        <w:rPr>
-          <w:rStyle w:val="OtherTok"/>
-        </w:rPr>
-        <w:t xml:space="preserve">&lt;-</w:t>
-      </w:r>
-      <w:r>
-        <w:rPr>
-          <w:rStyle w:val="NormalTok"/>
-        </w:rPr>
-        <w:t xml:space="preserve"> </w:t>
-      </w:r>
-      <w:r>
-        <w:rPr>
-          <w:rStyle w:val="DecValTok"/>
-        </w:rPr>
-        <w:t xml:space="preserve">99</w:t>
-      </w:r>
-      <w:r>
-        <w:br/>
-      </w:r>
-      <w:r>
-        <w:br/>
-      </w:r>
-      <w:r>
-        <w:rPr>
-          <w:rStyle w:val="NormalTok"/>
-        </w:rPr>
-        <w:t xml:space="preserve">logical </w:t>
-      </w:r>
-      <w:r>
-        <w:rPr>
-          <w:rStyle w:val="OtherTok"/>
-        </w:rPr>
-        <w:t xml:space="preserve">&lt;-</w:t>
-      </w:r>
-      <w:r>
-        <w:rPr>
-          <w:rStyle w:val="NormalTok"/>
-        </w:rPr>
-        <w:t xml:space="preserve"> </w:t>
-      </w:r>
-      <w:r>
-        <w:rPr>
-          <w:rStyle w:val="ConstantTok"/>
-        </w:rPr>
-        <w:t xml:space="preserve">FALSE</w:t>
-      </w:r>
-    </w:p>
-    <w:p>
-      <w:pPr>
-        <w:pStyle w:val="FirstParagraph"/>
+        <w:pStyle w:val="BodyText"/>
       </w:pPr>
       <w:r>
         <w:t xml:space="preserve">Now that the above values are stored in our environment, we can use them in other functions or operations as predefined variables:</w:t>
@@ -2110,135 +1887,7 @@
     </w:p>
     <w:p>
       <w:pPr>
-        <w:pStyle w:val="SourceCode"/>
-      </w:pPr>
-      <w:r>
-        <w:rPr>
-          <w:rStyle w:val="FunctionTok"/>
-        </w:rPr>
-        <w:t xml:space="preserve">paste</w:t>
-      </w:r>
-      <w:r>
-        <w:rPr>
-          <w:rStyle w:val="NormalTok"/>
-        </w:rPr>
-        <w:t xml:space="preserve">(fruit, </w:t>
-      </w:r>
-      <w:r>
-        <w:rPr>
-          <w:rStyle w:val="StringTok"/>
-        </w:rPr>
-        <w:t xml:space="preserve">"are orange"</w:t>
-      </w:r>
-      <w:r>
-        <w:rPr>
-          <w:rStyle w:val="NormalTok"/>
-        </w:rPr>
-        <w:t xml:space="preserve">, </w:t>
-      </w:r>
-      <w:r>
-        <w:rPr>
-          <w:rStyle w:val="AttributeTok"/>
-        </w:rPr>
-        <w:t xml:space="preserve">sep =</w:t>
-      </w:r>
-      <w:r>
-        <w:rPr>
-          <w:rStyle w:val="NormalTok"/>
-        </w:rPr>
-        <w:t xml:space="preserve"> </w:t>
-      </w:r>
-      <w:r>
-        <w:rPr>
-          <w:rStyle w:val="StringTok"/>
-        </w:rPr>
-        <w:t xml:space="preserve">" "</w:t>
-      </w:r>
-      <w:r>
-        <w:rPr>
-          <w:rStyle w:val="NormalTok"/>
-        </w:rPr>
-        <w:t xml:space="preserve">)</w:t>
-      </w:r>
-      <w:r>
-        <w:br/>
-      </w:r>
-      <w:r>
-        <w:rPr>
-          <w:rStyle w:val="CommentTok"/>
-        </w:rPr>
-        <w:t xml:space="preserve">#&gt; [1] "oranges are orange"  "papayas are orange"  "apricots are orange"</w:t>
-      </w:r>
-      <w:r>
-        <w:br/>
-      </w:r>
-      <w:r>
-        <w:br/>
-      </w:r>
-      <w:r>
-        <w:rPr>
-          <w:rStyle w:val="NormalTok"/>
-        </w:rPr>
-        <w:t xml:space="preserve">number </w:t>
-      </w:r>
-      <w:r>
-        <w:rPr>
-          <w:rStyle w:val="SpecialCharTok"/>
-        </w:rPr>
-        <w:t xml:space="preserve">+</w:t>
-      </w:r>
-      <w:r>
-        <w:rPr>
-          <w:rStyle w:val="NormalTok"/>
-        </w:rPr>
-        <w:t xml:space="preserve"> </w:t>
-      </w:r>
-      <w:r>
-        <w:rPr>
-          <w:rStyle w:val="DecValTok"/>
-        </w:rPr>
-        <w:t xml:space="preserve">1</w:t>
-      </w:r>
-      <w:r>
-        <w:br/>
-      </w:r>
-      <w:r>
-        <w:rPr>
-          <w:rStyle w:val="CommentTok"/>
-        </w:rPr>
-        <w:t xml:space="preserve">#&gt; [1] 100</w:t>
-      </w:r>
-      <w:r>
-        <w:br/>
-      </w:r>
-      <w:r>
-        <w:br/>
-      </w:r>
-      <w:r>
-        <w:rPr>
-          <w:rStyle w:val="FunctionTok"/>
-        </w:rPr>
-        <w:t xml:space="preserve">isTRUE</w:t>
-      </w:r>
-      <w:r>
-        <w:rPr>
-          <w:rStyle w:val="NormalTok"/>
-        </w:rPr>
-        <w:t xml:space="preserve">(logical)</w:t>
-      </w:r>
-      <w:r>
-        <w:br/>
-      </w:r>
-      <w:r>
-        <w:rPr>
-          <w:rStyle w:val="CommentTok"/>
-        </w:rPr>
-        <w:t xml:space="preserve">#&gt; [1] FALSE</w:t>
-      </w:r>
-    </w:p>
-    <w:p>
-      <w:pPr>
-        <w:pStyle w:val="FirstParagraph"/>
+        <w:pStyle w:val="BodyText"/>
       </w:pPr>
       <w:r>
         <w:t xml:space="preserve">We’ve done the same thing with our dataset, giving it the name</w:t>
@@ -2271,26 +1920,9 @@
         <w:t xml:space="preserve">to view the first six rows in the dataset. This is a quick and easy way to glance at our dataset and its accompanying variables:</w:t>
       </w:r>
     </w:p>
-    <w:p>
-      <w:pPr>
-        <w:pStyle w:val="SourceCode"/>
-      </w:pPr>
-      <w:r>
-        <w:rPr>
-          <w:rStyle w:val="FunctionTok"/>
-        </w:rPr>
-        <w:t xml:space="preserve">head</w:t>
-      </w:r>
-      <w:r>
-        <w:rPr>
-          <w:rStyle w:val="NormalTok"/>
-        </w:rPr>
-        <w:t xml:space="preserve">(kenya)</w:t>
-      </w:r>
-    </w:p>
-    <w:bookmarkEnd w:id="43"/>
     <w:bookmarkEnd w:id="44"/>
-    <w:bookmarkStart w:id="45" w:name="task-5-explore-the-data"/>
+    <w:bookmarkEnd w:id="45"/>
+    <w:bookmarkStart w:id="46" w:name="task-5-explore-the-data"/>
     <w:p>
       <w:pPr>
         <w:pStyle w:val="Heading2"/>
@@ -2668,8 +2300,8 @@
         <w:t xml:space="preserve">to print summary statistics for each variable in the data frame</w:t>
       </w:r>
     </w:p>
-    <w:bookmarkEnd w:id="45"/>
-    <w:bookmarkStart w:id="50" w:name="task-6-create-variable-mage"/>
+    <w:bookmarkEnd w:id="46"/>
+    <w:bookmarkStart w:id="51" w:name="task-6-create-variable-mage"/>
     <w:p>
       <w:pPr>
         <w:pStyle w:val="Heading2"/>
@@ -2731,7 +2363,7 @@
         <w:t xml:space="preserve"> </w:t>
       </w:r>
       <w:r>
-        <w:t xml:space="preserve">for mother’s age (as an integer) at the time of each child’s birth (note – some of these mothers have had multiple children).</w:t>
+        <w:t xml:space="preserve">for motherâ€™s age (as an integer) at the time of each childâ€™s birth (note â€“ some of these mothers have had multiple children).</w:t>
       </w:r>
     </w:p>
     <w:p>
@@ -2754,7 +2386,7 @@
         <w:t xml:space="preserve"> </w:t>
       </w:r>
       <w:r>
-        <w:t xml:space="preserve">(month code of child’s birth) and</w:t>
+        <w:t xml:space="preserve">(month code of childâ€™s birth) and</w:t>
       </w:r>
       <w:r>
         <w:t xml:space="preserve"> </w:t>
@@ -2769,7 +2401,7 @@
         <w:t xml:space="preserve"> </w:t>
       </w:r>
       <w:r>
-        <w:t xml:space="preserve">(month code of mother’s birth). The difference between the values of these variables is in months, so</w:t>
+        <w:t xml:space="preserve">(month code of motherâ€™s birth). The difference between the values of these variables is in months, so</w:t>
       </w:r>
       <w:r>
         <w:t xml:space="preserve"> </w:t>
@@ -2787,7 +2419,7 @@
       <w:r>
         <w:t xml:space="preserve"> </w:t>
       </w:r>
-      <w:hyperlink r:id="rId46">
+      <w:hyperlink r:id="rId47">
         <w:r>
           <w:rPr>
             <w:rStyle w:val="Hyperlink"/>
@@ -2842,7 +2474,7 @@
       <w:r>
         <w:t xml:space="preserve"> </w:t>
       </w:r>
-      <w:hyperlink r:id="rId47">
+      <w:hyperlink r:id="rId48">
         <w:r>
           <w:rPr>
             <w:rStyle w:val="Hyperlink"/>
@@ -2880,107 +2512,21 @@
         <w:t xml:space="preserve">function will work with the following syntax.</w:t>
       </w:r>
     </w:p>
-    <w:p>
-      <w:pPr>
-        <w:pStyle w:val="SourceCode"/>
-      </w:pPr>
-      <w:r>
-        <w:rPr>
-          <w:rStyle w:val="CommentTok"/>
-        </w:rPr>
-        <w:t xml:space="preserve"># don't forget to write over your old dataframe using `kenya &lt;-`</w:t>
-      </w:r>
-      <w:r>
-        <w:br/>
-      </w:r>
-      <w:r>
-        <w:br/>
-      </w:r>
-      <w:r>
-        <w:rPr>
-          <w:rStyle w:val="NormalTok"/>
-        </w:rPr>
-        <w:t xml:space="preserve">data </w:t>
-      </w:r>
-      <w:r>
-        <w:rPr>
-          <w:rStyle w:val="OtherTok"/>
-        </w:rPr>
-        <w:t xml:space="preserve">&lt;-</w:t>
-      </w:r>
-      <w:r>
-        <w:rPr>
-          <w:rStyle w:val="NormalTok"/>
-        </w:rPr>
-        <w:t xml:space="preserve"> data </w:t>
-      </w:r>
-      <w:r>
-        <w:rPr>
-          <w:rStyle w:val="SpecialCharTok"/>
+    <w:bookmarkStart w:id="50" w:name="pipes"/>
+    <w:p>
+      <w:pPr>
+        <w:pStyle w:val="Heading3"/>
+      </w:pPr>
+      <w:r>
+        <w:t xml:space="preserve">Pipes (</w:t>
+      </w:r>
+      <w:r>
+        <w:rPr>
+          <w:rStyle w:val="VerbatimChar"/>
         </w:rPr>
         <w:t xml:space="preserve">%&gt;%</w:t>
       </w:r>
       <w:r>
-        <w:br/>
-      </w:r>
-      <w:r>
-        <w:rPr>
-          <w:rStyle w:val="NormalTok"/>
-        </w:rPr>
-        <w:t xml:space="preserve">  </w:t>
-      </w:r>
-      <w:r>
-        <w:rPr>
-          <w:rStyle w:val="FunctionTok"/>
-        </w:rPr>
-        <w:t xml:space="preserve">mutate</w:t>
-      </w:r>
-      <w:r>
-        <w:rPr>
-          <w:rStyle w:val="NormalTok"/>
-        </w:rPr>
-        <w:t xml:space="preserve">(</w:t>
-      </w:r>
-      <w:r>
-        <w:rPr>
-          <w:rStyle w:val="AttributeTok"/>
-        </w:rPr>
-        <w:t xml:space="preserve">newVariableName =</w:t>
-      </w:r>
-      <w:r>
-        <w:rPr>
-          <w:rStyle w:val="NormalTok"/>
-        </w:rPr>
-        <w:t xml:space="preserve"> (oldVariable1 </w:t>
-      </w:r>
-      <w:r>
-        <w:rPr>
-          <w:rStyle w:val="SpecialCharTok"/>
-        </w:rPr>
-        <w:t xml:space="preserve">-</w:t>
-      </w:r>
-      <w:r>
-        <w:rPr>
-          <w:rStyle w:val="NormalTok"/>
-        </w:rPr>
-        <w:t xml:space="preserve"> oldVariable2))</w:t>
-      </w:r>
-    </w:p>
-    <w:bookmarkStart w:id="49" w:name="pipes"/>
-    <w:p>
-      <w:pPr>
-        <w:pStyle w:val="Heading3"/>
-      </w:pPr>
-      <w:r>
-        <w:t xml:space="preserve">Pipes (</w:t>
-      </w:r>
-      <w:r>
-        <w:rPr>
-          <w:rStyle w:val="VerbatimChar"/>
-        </w:rPr>
-        <w:t xml:space="preserve">%&gt;%</w:t>
-      </w:r>
-      <w:r>
         <w:t xml:space="preserve">)</w:t>
       </w:r>
     </w:p>
@@ -3009,7 +2555,7 @@
       <w:r>
         <w:t xml:space="preserve"> </w:t>
       </w:r>
-      <w:hyperlink r:id="rId48">
+      <w:hyperlink r:id="rId49">
         <w:r>
           <w:rPr>
             <w:rStyle w:val="Hyperlink"/>
@@ -3207,6 +2753,58 @@
         <w:pStyle w:val="FirstParagraph"/>
       </w:pPr>
       <w:r>
+        <w:t xml:space="preserve">You can find this dataset by installing the</w:t>
+      </w:r>
+      <w:r>
+        <w:t xml:space="preserve"> </w:t>
+      </w:r>
+      <w:r>
+        <w:rPr>
+          <w:rStyle w:val="VerbatimChar"/>
+        </w:rPr>
+        <w:t xml:space="preserve">openintro</w:t>
+      </w:r>
+      <w:r>
+        <w:t xml:space="preserve"> </w:t>
+      </w:r>
+      <w:r>
+        <w:t xml:space="preserve">package:</w:t>
+      </w:r>
+    </w:p>
+    <w:p>
+      <w:pPr>
+        <w:pStyle w:val="SourceCode"/>
+      </w:pPr>
+      <w:r>
+        <w:rPr>
+          <w:rStyle w:val="FunctionTok"/>
+        </w:rPr>
+        <w:t xml:space="preserve">install.packages</w:t>
+      </w:r>
+      <w:r>
+        <w:rPr>
+          <w:rStyle w:val="NormalTok"/>
+        </w:rPr>
+        <w:t xml:space="preserve">(</w:t>
+      </w:r>
+      <w:r>
+        <w:rPr>
+          <w:rStyle w:val="StringTok"/>
+        </w:rPr>
+        <w:t xml:space="preserve">'openintro'</w:t>
+      </w:r>
+      <w:r>
+        <w:rPr>
+          <w:rStyle w:val="NormalTok"/>
+        </w:rPr>
+        <w:t xml:space="preserve">)</w:t>
+      </w:r>
+    </w:p>
+    <w:p>
+      <w:pPr>
+        <w:pStyle w:val="FirstParagraph"/>
+      </w:pPr>
+      <w:r>
         <w:t xml:space="preserve">With a pipe,</w:t>
       </w:r>
       <w:r>
@@ -3496,9 +3094,9 @@
         <w:t xml:space="preserve">count the observations in each group.</w:t>
       </w:r>
     </w:p>
-    <w:bookmarkEnd w:id="49"/>
     <w:bookmarkEnd w:id="50"/>
-    <w:bookmarkStart w:id="51" w:name="task-7-frequency-distributions-of-mage"/>
+    <w:bookmarkEnd w:id="51"/>
+    <w:bookmarkStart w:id="52" w:name="task-7-frequency-distributions-of-mage"/>
     <w:p>
       <w:pPr>
         <w:pStyle w:val="Heading2"/>
@@ -3752,8 +3350,8 @@
         <w:t xml:space="preserve">?</w:t>
       </w:r>
     </w:p>
-    <w:bookmarkEnd w:id="51"/>
-    <w:bookmarkStart w:id="57" w:name="task-8-create-variable-magec"/>
+    <w:bookmarkEnd w:id="52"/>
+    <w:bookmarkStart w:id="58" w:name="task-8-create-variable-magec"/>
     <w:p>
       <w:pPr>
         <w:pStyle w:val="Heading2"/>
@@ -3827,7 +3425,7 @@
         <w:t xml:space="preserve">“</w:t>
       </w:r>
       <w:r>
-        <w:t xml:space="preserve">≥ 40</w:t>
+        <w:t xml:space="preserve">â‰¥ 40</w:t>
       </w:r>
       <w:r>
         <w:t xml:space="preserve">”</w:t>
@@ -3865,7 +3463,7 @@
         <w:t xml:space="preserve"> </w:t>
       </w:r>
       <w:r>
-        <w:t xml:space="preserve">{m}other’s</w:t>
+        <w:t xml:space="preserve">{m}otherâ€™s</w:t>
       </w:r>
       <w:r>
         <w:br/>
@@ -4087,10 +3685,10 @@
         <w:br/>
       </w:r>
       <w:r>
-        <w:t xml:space="preserve">2: ≥ 40</w:t>
-      </w:r>
-    </w:p>
-    <w:bookmarkStart w:id="55" w:name="case_when"/>
+        <w:t xml:space="preserve">2: â‰¥ 40</w:t>
+      </w:r>
+    </w:p>
+    <w:bookmarkStart w:id="56" w:name="case_when"/>
     <w:p>
       <w:pPr>
         <w:pStyle w:val="Heading3"/>
@@ -4439,7 +4037,7 @@
       <w:r>
         <w:t xml:space="preserve"> </w:t>
       </w:r>
-      <w:hyperlink r:id="rId52">
+      <w:hyperlink r:id="rId53">
         <w:r>
           <w:rPr>
             <w:rStyle w:val="Hyperlink"/>
@@ -4885,7 +4483,7 @@
       <w:r>
         <w:t xml:space="preserve"> </w:t>
       </w:r>
-      <w:hyperlink r:id="rId53">
+      <w:hyperlink r:id="rId54">
         <w:r>
           <w:rPr>
             <w:rStyle w:val="Hyperlink"/>
@@ -4974,7 +4572,7 @@
       <w:r>
         <w:t xml:space="preserve"> </w:t>
       </w:r>
-      <w:hyperlink r:id="rId54">
+      <w:hyperlink r:id="rId55">
         <w:r>
           <w:rPr>
             <w:rStyle w:val="Hyperlink"/>
@@ -5001,8 +4599,8 @@
         <w:t xml:space="preserve">for more examples of this function’s capabilities</w:t>
       </w:r>
     </w:p>
-    <w:bookmarkEnd w:id="55"/>
-    <w:bookmarkStart w:id="56" w:name="convert-a-character-variable-to-a-factor"/>
+    <w:bookmarkEnd w:id="56"/>
+    <w:bookmarkStart w:id="57" w:name="convert-a-character-variable-to-a-factor"/>
     <w:p>
       <w:pPr>
         <w:pStyle w:val="Heading3"/>
@@ -5019,15 +4617,165 @@
         <w:t xml:space="preserve">Convert a variable to a factor with the following syntax:</w:t>
       </w:r>
     </w:p>
+    <w:bookmarkEnd w:id="57"/>
+    <w:bookmarkEnd w:id="58"/>
+    <w:bookmarkStart w:id="62" w:name="task-9-cross-tab-of-mage-and-magec"/>
+    <w:p>
+      <w:pPr>
+        <w:pStyle w:val="Heading2"/>
+      </w:pPr>
+      <w:r>
+        <w:t xml:space="preserve">Task 9: Cross-tab of</w:t>
+      </w:r>
+      <w:r>
+        <w:t xml:space="preserve"> </w:t>
+      </w:r>
+      <w:r>
+        <w:rPr>
+          <w:rStyle w:val="VerbatimChar"/>
+        </w:rPr>
+        <w:t xml:space="preserve">mage</w:t>
+      </w:r>
+      <w:r>
+        <w:t xml:space="preserve"> </w:t>
+      </w:r>
+      <w:r>
+        <w:t xml:space="preserve">and</w:t>
+      </w:r>
+      <w:r>
+        <w:t xml:space="preserve"> </w:t>
+      </w:r>
+      <w:r>
+        <w:rPr>
+          <w:rStyle w:val="VerbatimChar"/>
+        </w:rPr>
+        <w:t xml:space="preserve">magec</w:t>
+      </w:r>
+    </w:p>
+    <w:p>
+      <w:pPr>
+        <w:pStyle w:val="FirstParagraph"/>
+      </w:pPr>
+      <w:r>
+        <w:t xml:space="preserve">Look at a cross-tabulation (two-way table) of</w:t>
+      </w:r>
+      <w:r>
+        <w:t xml:space="preserve"> </w:t>
+      </w:r>
+      <w:r>
+        <w:rPr>
+          <w:rStyle w:val="VerbatimChar"/>
+        </w:rPr>
+        <w:t xml:space="preserve">mage</w:t>
+      </w:r>
+      <w:r>
+        <w:t xml:space="preserve"> </w:t>
+      </w:r>
+      <w:r>
+        <w:t xml:space="preserve">and</w:t>
+      </w:r>
+      <w:r>
+        <w:t xml:space="preserve"> </w:t>
+      </w:r>
+      <w:r>
+        <w:rPr>
+          <w:rStyle w:val="VerbatimChar"/>
+        </w:rPr>
+        <w:t xml:space="preserve">magec</w:t>
+      </w:r>
+      <w:r>
+        <w:t xml:space="preserve"> </w:t>
+      </w:r>
+      <w:r>
+        <w:t xml:space="preserve">to ensure that</w:t>
+      </w:r>
+      <w:r>
+        <w:t xml:space="preserve"> </w:t>
+      </w:r>
+      <w:r>
+        <w:rPr>
+          <w:rStyle w:val="VerbatimChar"/>
+        </w:rPr>
+        <w:t xml:space="preserve">magec</w:t>
+      </w:r>
+      <w:r>
+        <w:t xml:space="preserve"> </w:t>
+      </w:r>
+      <w:r>
+        <w:t xml:space="preserve">was created correctly. Be sure missing values were handled properly (all observations that have a missing value for</w:t>
+      </w:r>
+      <w:r>
+        <w:t xml:space="preserve"> </w:t>
+      </w:r>
+      <w:r>
+        <w:rPr>
+          <w:rStyle w:val="VerbatimChar"/>
+        </w:rPr>
+        <w:t xml:space="preserve">mage</w:t>
+      </w:r>
+      <w:r>
+        <w:t xml:space="preserve"> </w:t>
+      </w:r>
+      <w:r>
+        <w:t xml:space="preserve">should be assigned the R missing value â€œNAâ€ for</w:t>
+      </w:r>
+      <w:r>
+        <w:t xml:space="preserve"> </w:t>
+      </w:r>
+      <w:r>
+        <w:rPr>
+          <w:rStyle w:val="VerbatimChar"/>
+        </w:rPr>
+        <w:t xml:space="preserve">magec</w:t>
+      </w:r>
+      <w:r>
+        <w:t xml:space="preserve">). Try the two separate methods for cross-tabulation, as we will be using both for separate purposes later in the semester:</w:t>
+      </w:r>
+    </w:p>
+    <w:bookmarkStart w:id="59" w:name="method-1"/>
+    <w:p>
+      <w:pPr>
+        <w:pStyle w:val="Heading3"/>
+      </w:pPr>
+      <w:r>
+        <w:t xml:space="preserve">Method 1</w:t>
+      </w:r>
+    </w:p>
+    <w:p>
+      <w:pPr>
+        <w:pStyle w:val="FirstParagraph"/>
+      </w:pPr>
+      <w:r>
+        <w:t xml:space="preserve">Type â€œ?tableâ€ in the console for help with how to create a 2x2 table. Note: the order of the variables in the command controls which one is in the rows and which is in the columns. Experiment to make your table readable.</w:t>
+      </w:r>
+    </w:p>
     <w:p>
       <w:pPr>
         <w:pStyle w:val="SourceCode"/>
       </w:pPr>
       <w:r>
         <w:rPr>
-          <w:rStyle w:val="NormalTok"/>
-        </w:rPr>
-        <w:t xml:space="preserve">data</w:t>
+          <w:rStyle w:val="CommentTok"/>
+        </w:rPr>
+        <w:t xml:space="preserve"># example code:</w:t>
+      </w:r>
+      <w:r>
+        <w:br/>
+      </w:r>
+      <w:r>
+        <w:br/>
+      </w:r>
+      <w:r>
+        <w:rPr>
+          <w:rStyle w:val="FunctionTok"/>
+        </w:rPr>
+        <w:t xml:space="preserve">table</w:t>
+      </w:r>
+      <w:r>
+        <w:rPr>
+          <w:rStyle w:val="NormalTok"/>
+        </w:rPr>
+        <w:t xml:space="preserve">(data</w:t>
       </w:r>
       <w:r>
         <w:rPr>
@@ -5039,31 +4787,7 @@
         <w:rPr>
           <w:rStyle w:val="NormalTok"/>
         </w:rPr>
-        <w:t xml:space="preserve">variableYouWantToFactor </w:t>
-      </w:r>
-      <w:r>
-        <w:rPr>
-          <w:rStyle w:val="OtherTok"/>
-        </w:rPr>
-        <w:t xml:space="preserve">&lt;-</w:t>
-      </w:r>
-      <w:r>
-        <w:rPr>
-          <w:rStyle w:val="NormalTok"/>
-        </w:rPr>
-        <w:t xml:space="preserve"> </w:t>
-      </w:r>
-      <w:r>
-        <w:rPr>
-          <w:rStyle w:val="FunctionTok"/>
-        </w:rPr>
-        <w:t xml:space="preserve">factor</w:t>
-      </w:r>
-      <w:r>
-        <w:rPr>
-          <w:rStyle w:val="NormalTok"/>
-        </w:rPr>
-        <w:t xml:space="preserve">(data</w:t>
+        <w:t xml:space="preserve">x, data</w:t>
       </w:r>
       <w:r>
         <w:rPr>
@@ -5075,314 +4799,24 @@
         <w:rPr>
           <w:rStyle w:val="NormalTok"/>
         </w:rPr>
-        <w:t xml:space="preserve">variableYouWantToFactor,</w:t>
-      </w:r>
-      <w:r>
-        <w:br/>
-      </w:r>
-      <w:r>
-        <w:rPr>
-          <w:rStyle w:val="NormalTok"/>
-        </w:rPr>
-        <w:t xml:space="preserve">                                       </w:t>
+        <w:t xml:space="preserve">y, </w:t>
       </w:r>
       <w:r>
         <w:rPr>
           <w:rStyle w:val="AttributeTok"/>
         </w:rPr>
-        <w:t xml:space="preserve">labels =</w:t>
-      </w:r>
-      <w:r>
-        <w:rPr>
-          <w:rStyle w:val="NormalTok"/>
-        </w:rPr>
-        <w:t xml:space="preserve"> </w:t>
-      </w:r>
-      <w:r>
-        <w:rPr>
-          <w:rStyle w:val="FunctionTok"/>
-        </w:rPr>
-        <w:t xml:space="preserve">c</w:t>
-      </w:r>
-      <w:r>
-        <w:rPr>
-          <w:rStyle w:val="NormalTok"/>
-        </w:rPr>
-        <w:t xml:space="preserve">(</w:t>
+        <w:t xml:space="preserve">useNA =</w:t>
+      </w:r>
+      <w:r>
+        <w:rPr>
+          <w:rStyle w:val="NormalTok"/>
+        </w:rPr>
+        <w:t xml:space="preserve"> </w:t>
       </w:r>
       <w:r>
         <w:rPr>
           <w:rStyle w:val="StringTok"/>
         </w:rPr>
-        <w:t xml:space="preserve">"Label for 0"</w:t>
-      </w:r>
-      <w:r>
-        <w:rPr>
-          <w:rStyle w:val="NormalTok"/>
-        </w:rPr>
-        <w:t xml:space="preserve">, </w:t>
-      </w:r>
-      <w:r>
-        <w:rPr>
-          <w:rStyle w:val="StringTok"/>
-        </w:rPr>
-        <w:t xml:space="preserve">"Label for 1"</w:t>
-      </w:r>
-      <w:r>
-        <w:rPr>
-          <w:rStyle w:val="NormalTok"/>
-        </w:rPr>
-        <w:t xml:space="preserve">, </w:t>
-      </w:r>
-      <w:r>
-        <w:rPr>
-          <w:rStyle w:val="StringTok"/>
-        </w:rPr>
-        <w:t xml:space="preserve">"Label for 2"</w:t>
-      </w:r>
-      <w:r>
-        <w:rPr>
-          <w:rStyle w:val="NormalTok"/>
-        </w:rPr>
-        <w:t xml:space="preserve">))</w:t>
-      </w:r>
-    </w:p>
-    <w:bookmarkEnd w:id="56"/>
-    <w:bookmarkEnd w:id="57"/>
-    <w:bookmarkStart w:id="64" w:name="task-9-cross-tab-of-mage-and-magec"/>
-    <w:p>
-      <w:pPr>
-        <w:pStyle w:val="Heading2"/>
-      </w:pPr>
-      <w:r>
-        <w:t xml:space="preserve">Task 9: Cross-tab of</w:t>
-      </w:r>
-      <w:r>
-        <w:t xml:space="preserve"> </w:t>
-      </w:r>
-      <w:r>
-        <w:rPr>
-          <w:rStyle w:val="VerbatimChar"/>
-        </w:rPr>
-        <w:t xml:space="preserve">mage</w:t>
-      </w:r>
-      <w:r>
-        <w:t xml:space="preserve"> </w:t>
-      </w:r>
-      <w:r>
-        <w:t xml:space="preserve">and</w:t>
-      </w:r>
-      <w:r>
-        <w:t xml:space="preserve"> </w:t>
-      </w:r>
-      <w:r>
-        <w:rPr>
-          <w:rStyle w:val="VerbatimChar"/>
-        </w:rPr>
-        <w:t xml:space="preserve">magec</w:t>
-      </w:r>
-    </w:p>
-    <w:p>
-      <w:pPr>
-        <w:pStyle w:val="FirstParagraph"/>
-      </w:pPr>
-      <w:r>
-        <w:t xml:space="preserve">Look at a cross-tabulation (two-way table) of</w:t>
-      </w:r>
-      <w:r>
-        <w:t xml:space="preserve"> </w:t>
-      </w:r>
-      <w:r>
-        <w:rPr>
-          <w:rStyle w:val="VerbatimChar"/>
-        </w:rPr>
-        <w:t xml:space="preserve">mage</w:t>
-      </w:r>
-      <w:r>
-        <w:t xml:space="preserve"> </w:t>
-      </w:r>
-      <w:r>
-        <w:t xml:space="preserve">and</w:t>
-      </w:r>
-      <w:r>
-        <w:t xml:space="preserve"> </w:t>
-      </w:r>
-      <w:r>
-        <w:rPr>
-          <w:rStyle w:val="VerbatimChar"/>
-        </w:rPr>
-        <w:t xml:space="preserve">magec</w:t>
-      </w:r>
-      <w:r>
-        <w:t xml:space="preserve"> </w:t>
-      </w:r>
-      <w:r>
-        <w:t xml:space="preserve">to ensure that</w:t>
-      </w:r>
-      <w:r>
-        <w:t xml:space="preserve"> </w:t>
-      </w:r>
-      <w:r>
-        <w:rPr>
-          <w:rStyle w:val="VerbatimChar"/>
-        </w:rPr>
-        <w:t xml:space="preserve">magec</w:t>
-      </w:r>
-      <w:r>
-        <w:t xml:space="preserve"> </w:t>
-      </w:r>
-      <w:r>
-        <w:t xml:space="preserve">was created correctly. Be sure missing values were handled properly (all observations that have a missing value for</w:t>
-      </w:r>
-      <w:r>
-        <w:t xml:space="preserve"> </w:t>
-      </w:r>
-      <w:r>
-        <w:rPr>
-          <w:rStyle w:val="VerbatimChar"/>
-        </w:rPr>
-        <w:t xml:space="preserve">mage</w:t>
-      </w:r>
-      <w:r>
-        <w:t xml:space="preserve"> </w:t>
-      </w:r>
-      <w:r>
-        <w:t xml:space="preserve">should be assigned the R missing value</w:t>
-      </w:r>
-      <w:r>
-        <w:t xml:space="preserve"> </w:t>
-      </w:r>
-      <w:r>
-        <w:t xml:space="preserve">“</w:t>
-      </w:r>
-      <w:r>
-        <w:t xml:space="preserve">NA</w:t>
-      </w:r>
-      <w:r>
-        <w:t xml:space="preserve">”</w:t>
-      </w:r>
-      <w:r>
-        <w:t xml:space="preserve"> </w:t>
-      </w:r>
-      <w:r>
-        <w:t xml:space="preserve">for</w:t>
-      </w:r>
-      <w:r>
-        <w:t xml:space="preserve"> </w:t>
-      </w:r>
-      <w:r>
-        <w:rPr>
-          <w:rStyle w:val="VerbatimChar"/>
-        </w:rPr>
-        <w:t xml:space="preserve">magec</w:t>
-      </w:r>
-      <w:r>
-        <w:t xml:space="preserve">). Try the two separate methods for cross-tabulation, as we will be using both for separate purposes later in the semester:</w:t>
-      </w:r>
-    </w:p>
-    <w:bookmarkStart w:id="58" w:name="method-1"/>
-    <w:p>
-      <w:pPr>
-        <w:pStyle w:val="Heading3"/>
-      </w:pPr>
-      <w:r>
-        <w:t xml:space="preserve">Method 1</w:t>
-      </w:r>
-    </w:p>
-    <w:p>
-      <w:pPr>
-        <w:pStyle w:val="FirstParagraph"/>
-      </w:pPr>
-      <w:r>
-        <w:t xml:space="preserve">Type</w:t>
-      </w:r>
-      <w:r>
-        <w:t xml:space="preserve"> </w:t>
-      </w:r>
-      <w:r>
-        <w:t xml:space="preserve">“</w:t>
-      </w:r>
-      <w:r>
-        <w:t xml:space="preserve">?table</w:t>
-      </w:r>
-      <w:r>
-        <w:t xml:space="preserve">”</w:t>
-      </w:r>
-      <w:r>
-        <w:t xml:space="preserve"> </w:t>
-      </w:r>
-      <w:r>
-        <w:t xml:space="preserve">in the console for help with how to create a 2x2 table. Note: the order of the variables in the command controls which one is in the rows and which is in the columns. Experiment to make your table readable.</w:t>
-      </w:r>
-    </w:p>
-    <w:p>
-      <w:pPr>
-        <w:pStyle w:val="SourceCode"/>
-      </w:pPr>
-      <w:r>
-        <w:rPr>
-          <w:rStyle w:val="CommentTok"/>
-        </w:rPr>
-        <w:t xml:space="preserve"># example code:</w:t>
-      </w:r>
-      <w:r>
-        <w:br/>
-      </w:r>
-      <w:r>
-        <w:br/>
-      </w:r>
-      <w:r>
-        <w:rPr>
-          <w:rStyle w:val="FunctionTok"/>
-        </w:rPr>
-        <w:t xml:space="preserve">table</w:t>
-      </w:r>
-      <w:r>
-        <w:rPr>
-          <w:rStyle w:val="NormalTok"/>
-        </w:rPr>
-        <w:t xml:space="preserve">(data</w:t>
-      </w:r>
-      <w:r>
-        <w:rPr>
-          <w:rStyle w:val="SpecialCharTok"/>
-        </w:rPr>
-        <w:t xml:space="preserve">$</w:t>
-      </w:r>
-      <w:r>
-        <w:rPr>
-          <w:rStyle w:val="NormalTok"/>
-        </w:rPr>
-        <w:t xml:space="preserve">x, data</w:t>
-      </w:r>
-      <w:r>
-        <w:rPr>
-          <w:rStyle w:val="SpecialCharTok"/>
-        </w:rPr>
-        <w:t xml:space="preserve">$</w:t>
-      </w:r>
-      <w:r>
-        <w:rPr>
-          <w:rStyle w:val="NormalTok"/>
-        </w:rPr>
-        <w:t xml:space="preserve">y, </w:t>
-      </w:r>
-      <w:r>
-        <w:rPr>
-          <w:rStyle w:val="AttributeTok"/>
-        </w:rPr>
-        <w:t xml:space="preserve">useNA =</w:t>
-      </w:r>
-      <w:r>
-        <w:rPr>
-          <w:rStyle w:val="NormalTok"/>
-        </w:rPr>
-        <w:t xml:space="preserve"> </w:t>
-      </w:r>
-      <w:r>
-        <w:rPr>
-          <w:rStyle w:val="StringTok"/>
-        </w:rPr>
         <w:t xml:space="preserve">'always'</w:t>
       </w:r>
       <w:r>
@@ -5392,8 +4826,8 @@
         <w:t xml:space="preserve">)</w:t>
       </w:r>
     </w:p>
-    <w:bookmarkEnd w:id="58"/>
-    <w:bookmarkStart w:id="63" w:name="method-2"/>
+    <w:bookmarkEnd w:id="59"/>
+    <w:bookmarkStart w:id="61" w:name="method-2"/>
     <w:p>
       <w:pPr>
         <w:pStyle w:val="Heading3"/>
@@ -5723,7 +5157,7 @@
       <w:pPr>
         <w:pStyle w:val="BodyText"/>
       </w:pPr>
-      <w:hyperlink r:id="rId59">
+      <w:hyperlink r:id="rId60">
         <w:r>
           <w:rPr>
             <w:rStyle w:val="Hyperlink"/>
@@ -5738,56 +5172,9 @@
         <w:t xml:space="preserve">if you’re interested in learning more about pipes. Or just take a look at this tweet:</w:t>
       </w:r>
     </w:p>
-    <w:p>
-      <w:pPr>
-        <w:pStyle w:val="BodyText"/>
-      </w:pPr>
-      <w:r>
-        <w:drawing>
-          <wp:inline>
-            <wp:extent cx="5334000" cy="2482734"/>
-            <wp:effectExtent b="0" l="0" r="0" t="0"/>
-            <wp:docPr descr="" title="" id="61" name="Picture"/>
-            <a:graphic>
-              <a:graphicData uri="http://schemas.openxmlformats.org/drawingml/2006/picture">
-                <pic:pic>
-                  <pic:nvPicPr>
-                    <pic:cNvPr descr="705_lab_0_files/figure-docx/unnamed-chunk-7-1.png" id="62" name="Picture"/>
-                    <pic:cNvPicPr>
-                      <a:picLocks noChangeArrowheads="1" noChangeAspect="1"/>
-                    </pic:cNvPicPr>
-                  </pic:nvPicPr>
-                  <pic:blipFill>
-                    <a:blip r:embed="rId60"/>
-                    <a:stretch>
-                      <a:fillRect/>
-                    </a:stretch>
-                  </pic:blipFill>
-                  <pic:spPr bwMode="auto">
-                    <a:xfrm>
-                      <a:off x="0" y="0"/>
-                      <a:ext cx="5334000" cy="2482734"/>
-                    </a:xfrm>
-                    <a:prstGeom prst="rect">
-                      <a:avLst/>
-                    </a:prstGeom>
-                    <a:noFill/>
-                    <a:ln w="9525">
-                      <a:noFill/>
-                      <a:headEnd/>
-                      <a:tailEnd/>
-                    </a:ln>
-                  </pic:spPr>
-                </pic:pic>
-              </a:graphicData>
-            </a:graphic>
-          </wp:inline>
-        </w:drawing>
-      </w:r>
-    </w:p>
-    <w:bookmarkEnd w:id="63"/>
-    <w:bookmarkEnd w:id="64"/>
-    <w:bookmarkStart w:id="65" w:name="task-10-save-new-dataset"/>
+    <w:bookmarkEnd w:id="61"/>
+    <w:bookmarkEnd w:id="62"/>
+    <w:bookmarkStart w:id="63" w:name="task-10-save-new-dataset"/>
     <w:p>
       <w:pPr>
         <w:pStyle w:val="Heading2"/>
@@ -5910,7 +5297,7 @@
         <w:t xml:space="preserve">data/</w:t>
       </w:r>
     </w:p>
-    <w:bookmarkEnd w:id="65"/>
+    <w:bookmarkEnd w:id="63"/>
     <w:sectPr/>
   </w:body>
 </w:document>

</xml_diff>